<commit_message>
(feat) update pasca penindakan, penyesuaian alur 13/01/2025
</commit_message>
<xml_diff>
--- a/resources/templates/Dokpenindakan/pasca-penindakan/surat-lp.docx
+++ b/resources/templates/Dokpenindakan/pasca-penindakan/surat-lp.docx
@@ -416,7 +416,7 @@
     <w:tbl>
       <w:tblPr>
         <w:tblStyle w:val="KisiTabel"/>
-        <w:tblW w:w="9900" w:type="dxa"/>
+        <w:tblW w:w="10807" w:type="dxa"/>
         <w:tblInd w:w="-180" w:type="dxa"/>
         <w:tblBorders>
           <w:top w:val="none" w:sz="0" w:space="0" w:color="auto"/>
@@ -431,19 +431,24 @@
       </w:tblPr>
       <w:tblGrid>
         <w:gridCol w:w="435"/>
-        <w:gridCol w:w="2079"/>
-        <w:gridCol w:w="278"/>
-        <w:gridCol w:w="2709"/>
-        <w:gridCol w:w="342"/>
-        <w:gridCol w:w="630"/>
-        <w:gridCol w:w="900"/>
-        <w:gridCol w:w="90"/>
+        <w:gridCol w:w="1867"/>
+        <w:gridCol w:w="236"/>
+        <w:gridCol w:w="3051"/>
+        <w:gridCol w:w="428"/>
+        <w:gridCol w:w="15"/>
+        <w:gridCol w:w="947"/>
+        <w:gridCol w:w="230"/>
         <w:gridCol w:w="53"/>
-        <w:gridCol w:w="135"/>
-        <w:gridCol w:w="90"/>
+        <w:gridCol w:w="15"/>
+        <w:gridCol w:w="210"/>
         <w:gridCol w:w="53"/>
-        <w:gridCol w:w="2020"/>
-        <w:gridCol w:w="86"/>
+        <w:gridCol w:w="15"/>
+        <w:gridCol w:w="558"/>
+        <w:gridCol w:w="284"/>
+        <w:gridCol w:w="1163"/>
+        <w:gridCol w:w="426"/>
+        <w:gridCol w:w="15"/>
+        <w:gridCol w:w="806"/>
       </w:tblGrid>
       <w:tr>
         <w:tc>
@@ -478,7 +483,7 @@
         </w:tc>
         <w:tc>
           <w:tcPr>
-            <w:tcW w:w="2079" w:type="dxa"/>
+            <w:tcW w:w="1867" w:type="dxa"/>
             <w:hideMark/>
           </w:tcPr>
           <w:p>
@@ -508,7 +513,7 @@
         </w:tc>
         <w:tc>
           <w:tcPr>
-            <w:tcW w:w="278" w:type="dxa"/>
+            <w:tcW w:w="236" w:type="dxa"/>
             <w:hideMark/>
           </w:tcPr>
           <w:p>
@@ -538,7 +543,8 @@
         </w:tc>
         <w:tc>
           <w:tcPr>
-            <w:tcW w:w="2709" w:type="dxa"/>
+            <w:tcW w:w="4441" w:type="dxa"/>
+            <w:gridSpan w:val="4"/>
             <w:hideMark/>
           </w:tcPr>
           <w:p>
@@ -582,14 +588,24 @@
                 <w:sz w:val="22"/>
                 <w:lang w:val="en-US"/>
               </w:rPr>
+              <w:t>hp</w:t>
+            </w:r>
+            <w:r>
+              <w:rPr>
+                <w:rFonts w:ascii="Arial" w:hAnsi="Arial" w:cs="Arial"/>
+                <w:noProof/>
+                <w:color w:val="000000" w:themeColor="text1"/>
+                <w:sz w:val="22"/>
+                <w:lang w:val="en-US"/>
+              </w:rPr>
               <w:t>}</w:t>
             </w:r>
           </w:p>
         </w:tc>
         <w:tc>
           <w:tcPr>
-            <w:tcW w:w="2015" w:type="dxa"/>
-            <w:gridSpan w:val="5"/>
+            <w:tcW w:w="1134" w:type="dxa"/>
+            <w:gridSpan w:val="7"/>
             <w:hideMark/>
           </w:tcPr>
           <w:p>
@@ -615,71 +631,451 @@
               </w:rPr>
               <w:t>Tanggal</w:t>
             </w:r>
+          </w:p>
+        </w:tc>
+        <w:tc>
+          <w:tcPr>
+            <w:tcW w:w="284" w:type="dxa"/>
+            <w:hideMark/>
+          </w:tcPr>
+          <w:p>
+            <w:pPr>
+              <w:tabs>
+                <w:tab w:val="left" w:pos="1710"/>
+              </w:tabs>
+              <w:rPr>
+                <w:rFonts w:ascii="Arial" w:hAnsi="Arial" w:cs="Arial"/>
+                <w:noProof/>
+                <w:color w:val="000000" w:themeColor="text1"/>
+                <w:sz w:val="22"/>
+                <w:lang w:val="en-US"/>
+              </w:rPr>
+            </w:pPr>
+            <w:r>
+              <w:rPr>
+                <w:rFonts w:ascii="Arial" w:hAnsi="Arial" w:cs="Arial"/>
+                <w:noProof/>
+                <w:color w:val="000000" w:themeColor="text1"/>
+                <w:sz w:val="22"/>
+                <w:lang w:val="en-US"/>
+              </w:rPr>
+              <w:t>:</w:t>
+            </w:r>
+          </w:p>
+        </w:tc>
+        <w:tc>
+          <w:tcPr>
+            <w:tcW w:w="2410" w:type="dxa"/>
+            <w:gridSpan w:val="4"/>
+            <w:hideMark/>
+          </w:tcPr>
+          <w:p>
+            <w:pPr>
+              <w:tabs>
+                <w:tab w:val="left" w:pos="1710"/>
+              </w:tabs>
+              <w:rPr>
+                <w:rFonts w:ascii="Arial" w:hAnsi="Arial" w:cs="Arial"/>
+                <w:noProof/>
+                <w:color w:val="000000" w:themeColor="text1"/>
+                <w:sz w:val="22"/>
+              </w:rPr>
+            </w:pPr>
+            <w:r>
+              <w:rPr>
+                <w:rFonts w:ascii="Arial" w:hAnsi="Arial" w:cs="Arial"/>
+                <w:noProof/>
+                <w:color w:val="000000" w:themeColor="text1"/>
+                <w:sz w:val="22"/>
+                <w:lang w:val="en-US"/>
+              </w:rPr>
+              <w:t>${tgl_lp</w:t>
+            </w:r>
+            <w:r>
+              <w:rPr>
+                <w:rFonts w:ascii="Arial" w:hAnsi="Arial" w:cs="Arial"/>
+                <w:noProof/>
+                <w:color w:val="000000" w:themeColor="text1"/>
+                <w:sz w:val="22"/>
+                <w:lang w:val="en-US"/>
+              </w:rPr>
+              <w:t>hp</w:t>
+            </w:r>
+            <w:r>
+              <w:rPr>
+                <w:rFonts w:ascii="Arial" w:hAnsi="Arial" w:cs="Arial"/>
+                <w:noProof/>
+                <w:color w:val="000000" w:themeColor="text1"/>
+                <w:sz w:val="22"/>
+                <w:lang w:val="en-US"/>
+              </w:rPr>
+              <w:t>}</w:t>
+            </w:r>
+          </w:p>
+        </w:tc>
+      </w:tr>
+      <w:tr>
+        <w:tc>
+          <w:tcPr>
+            <w:tcW w:w="435" w:type="dxa"/>
+            <w:hideMark/>
+          </w:tcPr>
+          <w:p>
+            <w:pPr>
+              <w:tabs>
+                <w:tab w:val="left" w:pos="1710"/>
+              </w:tabs>
+              <w:rPr>
+                <w:rFonts w:ascii="Arial" w:hAnsi="Arial" w:cs="Arial"/>
+                <w:noProof/>
+                <w:color w:val="000000" w:themeColor="text1"/>
+                <w:sz w:val="22"/>
+                <w:lang w:val="en-US"/>
+              </w:rPr>
+            </w:pPr>
+            <w:r>
+              <w:rPr>
+                <w:rFonts w:ascii="Arial" w:hAnsi="Arial" w:cs="Arial"/>
+                <w:noProof/>
+                <w:color w:val="000000" w:themeColor="text1"/>
+                <w:sz w:val="22"/>
+                <w:lang w:val="en-US"/>
+              </w:rPr>
+              <w:t>2.</w:t>
+            </w:r>
+          </w:p>
+        </w:tc>
+        <w:tc>
+          <w:tcPr>
+            <w:tcW w:w="1867" w:type="dxa"/>
+            <w:hideMark/>
+          </w:tcPr>
+          <w:p>
+            <w:pPr>
+              <w:tabs>
+                <w:tab w:val="left" w:pos="1710"/>
+              </w:tabs>
+              <w:rPr>
+                <w:rFonts w:ascii="Arial" w:hAnsi="Arial" w:cs="Arial"/>
+                <w:noProof/>
+                <w:color w:val="000000" w:themeColor="text1"/>
+                <w:sz w:val="22"/>
+                <w:lang w:val="en-US"/>
+              </w:rPr>
+            </w:pPr>
+            <w:r>
+              <w:rPr>
+                <w:rFonts w:ascii="Arial" w:hAnsi="Arial" w:cs="Arial"/>
+                <w:noProof/>
+                <w:color w:val="000000" w:themeColor="text1"/>
+                <w:sz w:val="22"/>
+                <w:lang w:val="en-US"/>
+              </w:rPr>
+              <w:t>SB Penindakan</w:t>
+            </w:r>
+          </w:p>
+        </w:tc>
+        <w:tc>
+          <w:tcPr>
+            <w:tcW w:w="236" w:type="dxa"/>
+          </w:tcPr>
+          <w:p>
+            <w:pPr>
+              <w:tabs>
+                <w:tab w:val="left" w:pos="1710"/>
+              </w:tabs>
+              <w:rPr>
+                <w:rFonts w:ascii="Arial" w:hAnsi="Arial" w:cs="Arial"/>
+                <w:noProof/>
+                <w:color w:val="000000" w:themeColor="text1"/>
+                <w:sz w:val="22"/>
+                <w:lang w:val="en-US"/>
+              </w:rPr>
+            </w:pPr>
+            <w:r>
+              <w:rPr>
+                <w:rFonts w:ascii="Arial" w:hAnsi="Arial" w:cs="Arial"/>
+                <w:noProof/>
+                <w:color w:val="000000" w:themeColor="text1"/>
+                <w:sz w:val="22"/>
+                <w:lang w:val="en-US"/>
+              </w:rPr>
+              <w:t>:</w:t>
+            </w:r>
+          </w:p>
+        </w:tc>
+        <w:tc>
+          <w:tcPr>
+            <w:tcW w:w="4441" w:type="dxa"/>
+            <w:gridSpan w:val="4"/>
+            <w:hideMark/>
+          </w:tcPr>
+          <w:p>
+            <w:pPr>
+              <w:tabs>
+                <w:tab w:val="left" w:pos="1710"/>
+              </w:tabs>
+              <w:rPr>
+                <w:rFonts w:ascii="Arial" w:hAnsi="Arial" w:cs="Arial"/>
+                <w:noProof/>
+                <w:color w:val="000000" w:themeColor="text1"/>
+                <w:sz w:val="22"/>
+                <w:lang w:val="en-US"/>
+              </w:rPr>
+            </w:pPr>
+            <w:r>
+              <w:rPr>
+                <w:rFonts w:ascii="Arial" w:hAnsi="Arial" w:cs="Arial"/>
+                <w:noProof/>
+                <w:color w:val="000000" w:themeColor="text1"/>
+                <w:sz w:val="22"/>
+                <w:lang w:val="en-US"/>
+              </w:rPr>
+              <w:t>${formatSbp}</w:t>
+            </w:r>
+          </w:p>
+        </w:tc>
+        <w:tc>
+          <w:tcPr>
+            <w:tcW w:w="1134" w:type="dxa"/>
+            <w:gridSpan w:val="7"/>
+            <w:hideMark/>
+          </w:tcPr>
+          <w:p>
+            <w:pPr>
+              <w:tabs>
+                <w:tab w:val="left" w:pos="1710"/>
+              </w:tabs>
+              <w:rPr>
+                <w:rFonts w:ascii="Arial" w:hAnsi="Arial" w:cs="Arial"/>
+                <w:noProof/>
+                <w:color w:val="000000" w:themeColor="text1"/>
+                <w:sz w:val="22"/>
+                <w:lang w:val="en-US"/>
+              </w:rPr>
+            </w:pPr>
+            <w:r>
+              <w:rPr>
+                <w:rFonts w:ascii="Arial" w:hAnsi="Arial" w:cs="Arial"/>
+                <w:noProof/>
+                <w:color w:val="000000" w:themeColor="text1"/>
+                <w:sz w:val="22"/>
+                <w:lang w:val="en-US"/>
+              </w:rPr>
+              <w:t>Tanggal</w:t>
+            </w:r>
+          </w:p>
+        </w:tc>
+        <w:tc>
+          <w:tcPr>
+            <w:tcW w:w="284" w:type="dxa"/>
+            <w:hideMark/>
+          </w:tcPr>
+          <w:p>
+            <w:pPr>
+              <w:tabs>
+                <w:tab w:val="left" w:pos="1710"/>
+              </w:tabs>
+              <w:rPr>
+                <w:rFonts w:ascii="Arial" w:hAnsi="Arial" w:cs="Arial"/>
+                <w:noProof/>
+                <w:color w:val="000000" w:themeColor="text1"/>
+                <w:sz w:val="22"/>
+                <w:lang w:val="en-US"/>
+              </w:rPr>
+            </w:pPr>
+            <w:r>
+              <w:rPr>
+                <w:rFonts w:ascii="Arial" w:hAnsi="Arial" w:cs="Arial"/>
+                <w:noProof/>
+                <w:color w:val="000000" w:themeColor="text1"/>
+                <w:sz w:val="22"/>
+                <w:lang w:val="en-US"/>
+              </w:rPr>
+              <w:t>:</w:t>
+            </w:r>
+          </w:p>
+        </w:tc>
+        <w:tc>
+          <w:tcPr>
+            <w:tcW w:w="2410" w:type="dxa"/>
+            <w:gridSpan w:val="4"/>
+            <w:hideMark/>
+          </w:tcPr>
+          <w:p>
+            <w:pPr>
+              <w:tabs>
+                <w:tab w:val="left" w:pos="1710"/>
+              </w:tabs>
+              <w:rPr>
+                <w:rFonts w:ascii="Arial" w:hAnsi="Arial" w:cs="Arial"/>
+                <w:noProof/>
+                <w:color w:val="000000" w:themeColor="text1"/>
+                <w:sz w:val="22"/>
+                <w:lang w:val="en-US"/>
+              </w:rPr>
+            </w:pPr>
+            <w:r>
+              <w:rPr>
+                <w:rFonts w:ascii="Arial" w:hAnsi="Arial" w:cs="Arial"/>
+                <w:noProof/>
+                <w:color w:val="000000" w:themeColor="text1"/>
+                <w:sz w:val="22"/>
+                <w:lang w:val="en-US"/>
+              </w:rPr>
+              <w:t>${tg_sbp}</w:t>
+            </w:r>
+          </w:p>
+        </w:tc>
+      </w:tr>
+      <w:tr>
+        <w:trPr>
+          <w:gridAfter w:val="2"/>
+          <w:wAfter w:w="821" w:type="dxa"/>
+        </w:trPr>
+        <w:tc>
+          <w:tcPr>
+            <w:tcW w:w="435" w:type="dxa"/>
+          </w:tcPr>
+          <w:p>
+            <w:pPr>
+              <w:tabs>
+                <w:tab w:val="left" w:pos="1710"/>
+              </w:tabs>
+              <w:rPr>
+                <w:rFonts w:ascii="Arial" w:hAnsi="Arial" w:cs="Arial"/>
+                <w:noProof/>
+                <w:color w:val="000000" w:themeColor="text1"/>
+                <w:sz w:val="22"/>
+                <w:lang w:val="en-US"/>
+              </w:rPr>
+            </w:pPr>
+          </w:p>
+        </w:tc>
+        <w:tc>
+          <w:tcPr>
+            <w:tcW w:w="1867" w:type="dxa"/>
+          </w:tcPr>
+          <w:p>
+            <w:pPr>
+              <w:tabs>
+                <w:tab w:val="left" w:pos="1710"/>
+              </w:tabs>
+              <w:rPr>
+                <w:rFonts w:ascii="Arial" w:hAnsi="Arial" w:cs="Arial"/>
+                <w:noProof/>
+                <w:color w:val="000000" w:themeColor="text1"/>
+                <w:sz w:val="22"/>
+                <w:lang w:val="en-US"/>
+              </w:rPr>
+            </w:pPr>
+          </w:p>
+        </w:tc>
+        <w:tc>
+          <w:tcPr>
+            <w:tcW w:w="236" w:type="dxa"/>
+          </w:tcPr>
+          <w:p>
+            <w:pPr>
+              <w:tabs>
+                <w:tab w:val="left" w:pos="1710"/>
+              </w:tabs>
+              <w:rPr>
+                <w:rFonts w:ascii="Arial" w:hAnsi="Arial" w:cs="Arial"/>
+                <w:noProof/>
+                <w:color w:val="000000" w:themeColor="text1"/>
+                <w:sz w:val="22"/>
+                <w:lang w:val="en-US"/>
+              </w:rPr>
+            </w:pPr>
+          </w:p>
+        </w:tc>
+        <w:tc>
+          <w:tcPr>
+            <w:tcW w:w="3479" w:type="dxa"/>
+            <w:gridSpan w:val="2"/>
+          </w:tcPr>
+          <w:p>
+            <w:pPr>
+              <w:tabs>
+                <w:tab w:val="left" w:pos="1710"/>
+              </w:tabs>
+              <w:rPr>
+                <w:rFonts w:ascii="Arial" w:hAnsi="Arial" w:cs="Arial"/>
+                <w:noProof/>
+                <w:color w:val="000000" w:themeColor="text1"/>
+                <w:sz w:val="22"/>
+                <w:lang w:val="en-US"/>
+              </w:rPr>
+            </w:pPr>
+          </w:p>
+        </w:tc>
+        <w:tc>
+          <w:tcPr>
+            <w:tcW w:w="1245" w:type="dxa"/>
+            <w:gridSpan w:val="4"/>
+          </w:tcPr>
+          <w:p>
+            <w:pPr>
+              <w:tabs>
+                <w:tab w:val="left" w:pos="1710"/>
+              </w:tabs>
+              <w:rPr>
+                <w:rFonts w:ascii="Arial" w:hAnsi="Arial" w:cs="Arial"/>
+                <w:noProof/>
+                <w:color w:val="000000" w:themeColor="text1"/>
+                <w:sz w:val="22"/>
+                <w:lang w:val="en-US"/>
+              </w:rPr>
+            </w:pPr>
           </w:p>
         </w:tc>
         <w:tc>
           <w:tcPr>
             <w:tcW w:w="278" w:type="dxa"/>
             <w:gridSpan w:val="3"/>
-            <w:hideMark/>
-          </w:tcPr>
-          <w:p>
-            <w:pPr>
-              <w:tabs>
-                <w:tab w:val="left" w:pos="1710"/>
-              </w:tabs>
-              <w:rPr>
-                <w:rFonts w:ascii="Arial" w:hAnsi="Arial" w:cs="Arial"/>
-                <w:noProof/>
-                <w:color w:val="000000" w:themeColor="text1"/>
-                <w:sz w:val="22"/>
-                <w:lang w:val="en-US"/>
-              </w:rPr>
-            </w:pPr>
-            <w:r>
-              <w:rPr>
-                <w:rFonts w:ascii="Arial" w:hAnsi="Arial" w:cs="Arial"/>
-                <w:noProof/>
-                <w:color w:val="000000" w:themeColor="text1"/>
-                <w:sz w:val="22"/>
-                <w:lang w:val="en-US"/>
-              </w:rPr>
-              <w:t>:</w:t>
-            </w:r>
-          </w:p>
-        </w:tc>
-        <w:tc>
-          <w:tcPr>
-            <w:tcW w:w="2106" w:type="dxa"/>
-            <w:gridSpan w:val="2"/>
-            <w:hideMark/>
-          </w:tcPr>
-          <w:p>
-            <w:pPr>
-              <w:tabs>
-                <w:tab w:val="left" w:pos="1710"/>
-              </w:tabs>
-              <w:rPr>
-                <w:rFonts w:ascii="Arial" w:hAnsi="Arial" w:cs="Arial"/>
-                <w:noProof/>
-                <w:color w:val="000000" w:themeColor="text1"/>
-                <w:sz w:val="22"/>
-              </w:rPr>
-            </w:pPr>
-            <w:r>
-              <w:rPr>
-                <w:rFonts w:ascii="Arial" w:hAnsi="Arial" w:cs="Arial"/>
-                <w:noProof/>
-                <w:color w:val="000000" w:themeColor="text1"/>
-                <w:sz w:val="22"/>
-                <w:lang w:val="en-US"/>
-              </w:rPr>
-              <w:t>${tgl_lp}</w:t>
-            </w:r>
+          </w:tcPr>
+          <w:p>
+            <w:pPr>
+              <w:tabs>
+                <w:tab w:val="left" w:pos="1710"/>
+              </w:tabs>
+              <w:rPr>
+                <w:rFonts w:ascii="Arial" w:hAnsi="Arial" w:cs="Arial"/>
+                <w:noProof/>
+                <w:color w:val="000000" w:themeColor="text1"/>
+                <w:sz w:val="22"/>
+                <w:lang w:val="en-US"/>
+              </w:rPr>
+            </w:pPr>
+          </w:p>
+        </w:tc>
+        <w:tc>
+          <w:tcPr>
+            <w:tcW w:w="2446" w:type="dxa"/>
+            <w:gridSpan w:val="5"/>
+          </w:tcPr>
+          <w:p>
+            <w:pPr>
+              <w:tabs>
+                <w:tab w:val="left" w:pos="1710"/>
+              </w:tabs>
+              <w:rPr>
+                <w:rFonts w:ascii="Arial" w:hAnsi="Arial" w:cs="Arial"/>
+                <w:noProof/>
+                <w:color w:val="000000" w:themeColor="text1"/>
+                <w:sz w:val="22"/>
+                <w:lang w:val="en-US"/>
+              </w:rPr>
+            </w:pPr>
           </w:p>
         </w:tc>
       </w:tr>
       <w:tr>
+        <w:trPr>
+          <w:gridAfter w:val="2"/>
+          <w:wAfter w:w="821" w:type="dxa"/>
+        </w:trPr>
         <w:tc>
           <w:tcPr>
             <w:tcW w:w="435" w:type="dxa"/>
@@ -706,124 +1102,43 @@
                 <w:sz w:val="22"/>
                 <w:lang w:val="en-US"/>
               </w:rPr>
-              <w:t>2.</w:t>
-            </w:r>
-          </w:p>
-        </w:tc>
-        <w:tc>
-          <w:tcPr>
-            <w:tcW w:w="2079" w:type="dxa"/>
-            <w:hideMark/>
-          </w:tcPr>
-          <w:p>
-            <w:pPr>
-              <w:tabs>
-                <w:tab w:val="left" w:pos="1710"/>
-              </w:tabs>
-              <w:rPr>
-                <w:rFonts w:ascii="Arial" w:hAnsi="Arial" w:cs="Arial"/>
-                <w:noProof/>
-                <w:color w:val="000000" w:themeColor="text1"/>
-                <w:sz w:val="22"/>
-                <w:lang w:val="en-US"/>
-              </w:rPr>
-            </w:pPr>
-            <w:r>
-              <w:rPr>
-                <w:rFonts w:ascii="Arial" w:hAnsi="Arial" w:cs="Arial"/>
-                <w:noProof/>
-                <w:color w:val="000000" w:themeColor="text1"/>
-                <w:sz w:val="22"/>
-                <w:lang w:val="en-US"/>
-              </w:rPr>
-              <w:t>SB Penindakan</w:t>
-            </w:r>
-          </w:p>
-        </w:tc>
-        <w:tc>
-          <w:tcPr>
-            <w:tcW w:w="278" w:type="dxa"/>
-          </w:tcPr>
-          <w:p>
-            <w:pPr>
-              <w:tabs>
-                <w:tab w:val="left" w:pos="1710"/>
-              </w:tabs>
-              <w:rPr>
-                <w:rFonts w:ascii="Arial" w:hAnsi="Arial" w:cs="Arial"/>
-                <w:noProof/>
-                <w:color w:val="000000" w:themeColor="text1"/>
-                <w:sz w:val="22"/>
-                <w:lang w:val="en-US"/>
-              </w:rPr>
-            </w:pPr>
-          </w:p>
-        </w:tc>
-        <w:tc>
-          <w:tcPr>
-            <w:tcW w:w="2709" w:type="dxa"/>
-            <w:hideMark/>
-          </w:tcPr>
-          <w:p>
-            <w:pPr>
-              <w:tabs>
-                <w:tab w:val="left" w:pos="1710"/>
-              </w:tabs>
-              <w:rPr>
-                <w:rFonts w:ascii="Arial" w:hAnsi="Arial" w:cs="Arial"/>
-                <w:noProof/>
-                <w:color w:val="000000" w:themeColor="text1"/>
-                <w:sz w:val="22"/>
-                <w:lang w:val="en-US"/>
-              </w:rPr>
-            </w:pPr>
-            <w:r>
-              <w:rPr>
-                <w:rFonts w:ascii="Arial" w:hAnsi="Arial" w:cs="Arial"/>
-                <w:noProof/>
-                <w:color w:val="000000" w:themeColor="text1"/>
-                <w:sz w:val="22"/>
-                <w:lang w:val="en-US"/>
-              </w:rPr>
-              <w:t>${formatSbp}</w:t>
-            </w:r>
-          </w:p>
-        </w:tc>
-        <w:tc>
-          <w:tcPr>
-            <w:tcW w:w="2015" w:type="dxa"/>
-            <w:gridSpan w:val="5"/>
-            <w:hideMark/>
-          </w:tcPr>
-          <w:p>
-            <w:pPr>
-              <w:tabs>
-                <w:tab w:val="left" w:pos="1710"/>
-              </w:tabs>
-              <w:rPr>
-                <w:rFonts w:ascii="Arial" w:hAnsi="Arial" w:cs="Arial"/>
-                <w:noProof/>
-                <w:color w:val="000000" w:themeColor="text1"/>
-                <w:sz w:val="22"/>
-                <w:lang w:val="en-US"/>
-              </w:rPr>
-            </w:pPr>
-            <w:r>
-              <w:rPr>
-                <w:rFonts w:ascii="Arial" w:hAnsi="Arial" w:cs="Arial"/>
-                <w:noProof/>
-                <w:color w:val="000000" w:themeColor="text1"/>
-                <w:sz w:val="22"/>
-                <w:lang w:val="en-US"/>
-              </w:rPr>
-              <w:t>Tanggal</w:t>
-            </w:r>
-          </w:p>
-        </w:tc>
-        <w:tc>
-          <w:tcPr>
-            <w:tcW w:w="278" w:type="dxa"/>
-            <w:gridSpan w:val="3"/>
+              <w:t>3.</w:t>
+            </w:r>
+          </w:p>
+        </w:tc>
+        <w:tc>
+          <w:tcPr>
+            <w:tcW w:w="1867" w:type="dxa"/>
+            <w:hideMark/>
+          </w:tcPr>
+          <w:p>
+            <w:pPr>
+              <w:tabs>
+                <w:tab w:val="left" w:pos="1710"/>
+              </w:tabs>
+              <w:rPr>
+                <w:rFonts w:ascii="Arial" w:hAnsi="Arial" w:cs="Arial"/>
+                <w:noProof/>
+                <w:color w:val="000000" w:themeColor="text1"/>
+                <w:sz w:val="22"/>
+                <w:lang w:val="en-US"/>
+              </w:rPr>
+            </w:pPr>
+            <w:r>
+              <w:rPr>
+                <w:rFonts w:ascii="Arial" w:hAnsi="Arial" w:cs="Arial"/>
+                <w:noProof/>
+                <w:color w:val="000000" w:themeColor="text1"/>
+                <w:sz w:val="22"/>
+                <w:lang w:val="en-US"/>
+              </w:rPr>
+              <w:t>Uraian Penindakan</w:t>
+            </w:r>
+          </w:p>
+        </w:tc>
+        <w:tc>
+          <w:tcPr>
+            <w:tcW w:w="236" w:type="dxa"/>
             <w:hideMark/>
           </w:tcPr>
           <w:p>
@@ -853,37 +1168,41 @@
         </w:tc>
         <w:tc>
           <w:tcPr>
-            <w:tcW w:w="2106" w:type="dxa"/>
-            <w:gridSpan w:val="2"/>
-            <w:hideMark/>
-          </w:tcPr>
-          <w:p>
-            <w:pPr>
-              <w:tabs>
-                <w:tab w:val="left" w:pos="1710"/>
-              </w:tabs>
-              <w:rPr>
-                <w:rFonts w:ascii="Arial" w:hAnsi="Arial" w:cs="Arial"/>
-                <w:noProof/>
-                <w:color w:val="000000" w:themeColor="text1"/>
-                <w:sz w:val="22"/>
-                <w:lang w:val="en-US"/>
-              </w:rPr>
-            </w:pPr>
-            <w:r>
-              <w:rPr>
-                <w:rFonts w:ascii="Arial" w:hAnsi="Arial" w:cs="Arial"/>
-                <w:noProof/>
-                <w:color w:val="000000" w:themeColor="text1"/>
-                <w:sz w:val="22"/>
-                <w:lang w:val="en-US"/>
-              </w:rPr>
-              <w:t>${tgl_sbp}</w:t>
+            <w:tcW w:w="7448" w:type="dxa"/>
+            <w:gridSpan w:val="14"/>
+            <w:hideMark/>
+          </w:tcPr>
+          <w:p>
+            <w:pPr>
+              <w:tabs>
+                <w:tab w:val="left" w:pos="1710"/>
+              </w:tabs>
+              <w:jc w:val="both"/>
+              <w:rPr>
+                <w:rFonts w:ascii="Arial" w:hAnsi="Arial" w:cs="Arial"/>
+                <w:noProof/>
+                <w:color w:val="000000" w:themeColor="text1"/>
+                <w:sz w:val="22"/>
+              </w:rPr>
+            </w:pPr>
+            <w:r>
+              <w:rPr>
+                <w:rFonts w:ascii="Arial" w:hAnsi="Arial" w:cs="Arial"/>
+                <w:noProof/>
+                <w:color w:val="000000" w:themeColor="text1"/>
+                <w:sz w:val="22"/>
+                <w:lang w:val="en-US"/>
+              </w:rPr>
+              <w:t>${uraian_penindakan_lp}</w:t>
             </w:r>
           </w:p>
         </w:tc>
       </w:tr>
       <w:tr>
+        <w:trPr>
+          <w:gridAfter w:val="3"/>
+          <w:wAfter w:w="1247" w:type="dxa"/>
+        </w:trPr>
         <w:tc>
           <w:tcPr>
             <w:tcW w:w="435" w:type="dxa"/>
@@ -905,208 +1224,171 @@
         </w:tc>
         <w:tc>
           <w:tcPr>
-            <w:tcW w:w="2079" w:type="dxa"/>
-          </w:tcPr>
-          <w:p>
-            <w:pPr>
-              <w:tabs>
-                <w:tab w:val="left" w:pos="1710"/>
-              </w:tabs>
-              <w:rPr>
-                <w:rFonts w:ascii="Arial" w:hAnsi="Arial" w:cs="Arial"/>
-                <w:noProof/>
-                <w:color w:val="000000" w:themeColor="text1"/>
-                <w:sz w:val="22"/>
-                <w:lang w:val="en-US"/>
-              </w:rPr>
-            </w:pPr>
-          </w:p>
-        </w:tc>
-        <w:tc>
-          <w:tcPr>
-            <w:tcW w:w="278" w:type="dxa"/>
-          </w:tcPr>
-          <w:p>
-            <w:pPr>
-              <w:tabs>
-                <w:tab w:val="left" w:pos="1710"/>
-              </w:tabs>
-              <w:rPr>
-                <w:rFonts w:ascii="Arial" w:hAnsi="Arial" w:cs="Arial"/>
-                <w:noProof/>
-                <w:color w:val="000000" w:themeColor="text1"/>
-                <w:sz w:val="22"/>
-                <w:lang w:val="en-US"/>
-              </w:rPr>
-            </w:pPr>
-          </w:p>
-        </w:tc>
-        <w:tc>
-          <w:tcPr>
-            <w:tcW w:w="2709" w:type="dxa"/>
-          </w:tcPr>
-          <w:p>
-            <w:pPr>
-              <w:tabs>
-                <w:tab w:val="left" w:pos="1710"/>
-              </w:tabs>
-              <w:rPr>
-                <w:rFonts w:ascii="Arial" w:hAnsi="Arial" w:cs="Arial"/>
-                <w:noProof/>
-                <w:color w:val="000000" w:themeColor="text1"/>
-                <w:sz w:val="22"/>
-                <w:lang w:val="en-US"/>
-              </w:rPr>
-            </w:pPr>
-          </w:p>
-        </w:tc>
-        <w:tc>
-          <w:tcPr>
-            <w:tcW w:w="2015" w:type="dxa"/>
-            <w:gridSpan w:val="5"/>
-          </w:tcPr>
-          <w:p>
-            <w:pPr>
-              <w:tabs>
-                <w:tab w:val="left" w:pos="1710"/>
-              </w:tabs>
-              <w:rPr>
-                <w:rFonts w:ascii="Arial" w:hAnsi="Arial" w:cs="Arial"/>
-                <w:noProof/>
-                <w:color w:val="000000" w:themeColor="text1"/>
-                <w:sz w:val="22"/>
-                <w:lang w:val="en-US"/>
-              </w:rPr>
-            </w:pPr>
-          </w:p>
-        </w:tc>
-        <w:tc>
-          <w:tcPr>
-            <w:tcW w:w="278" w:type="dxa"/>
-            <w:gridSpan w:val="3"/>
-          </w:tcPr>
-          <w:p>
-            <w:pPr>
-              <w:tabs>
-                <w:tab w:val="left" w:pos="1710"/>
-              </w:tabs>
-              <w:rPr>
-                <w:rFonts w:ascii="Arial" w:hAnsi="Arial" w:cs="Arial"/>
-                <w:noProof/>
-                <w:color w:val="000000" w:themeColor="text1"/>
-                <w:sz w:val="22"/>
-                <w:lang w:val="en-US"/>
-              </w:rPr>
-            </w:pPr>
-          </w:p>
-        </w:tc>
-        <w:tc>
-          <w:tcPr>
-            <w:tcW w:w="2106" w:type="dxa"/>
-            <w:gridSpan w:val="2"/>
-          </w:tcPr>
-          <w:p>
-            <w:pPr>
-              <w:tabs>
-                <w:tab w:val="left" w:pos="1710"/>
-              </w:tabs>
-              <w:rPr>
-                <w:rFonts w:ascii="Arial" w:hAnsi="Arial" w:cs="Arial"/>
-                <w:noProof/>
-                <w:color w:val="000000" w:themeColor="text1"/>
-                <w:sz w:val="22"/>
-                <w:lang w:val="en-US"/>
-              </w:rPr>
-            </w:pPr>
+            <w:tcW w:w="1867" w:type="dxa"/>
+            <w:hideMark/>
+          </w:tcPr>
+          <w:p>
+            <w:pPr>
+              <w:tabs>
+                <w:tab w:val="left" w:pos="1710"/>
+              </w:tabs>
+              <w:rPr>
+                <w:rFonts w:ascii="Arial" w:hAnsi="Arial" w:cs="Arial"/>
+                <w:noProof/>
+                <w:color w:val="000000" w:themeColor="text1"/>
+                <w:sz w:val="22"/>
+                <w:lang w:val="en-US"/>
+              </w:rPr>
+            </w:pPr>
+            <w:r>
+              <w:rPr>
+                <w:rFonts w:ascii="Arial" w:hAnsi="Arial" w:cs="Arial"/>
+                <w:noProof/>
+                <w:color w:val="000000" w:themeColor="text1"/>
+                <w:sz w:val="22"/>
+                <w:lang w:val="en-US"/>
+              </w:rPr>
+              <w:t>Dugaan Pelanggaran</w:t>
+            </w:r>
+          </w:p>
+        </w:tc>
+        <w:tc>
+          <w:tcPr>
+            <w:tcW w:w="236" w:type="dxa"/>
+            <w:hideMark/>
+          </w:tcPr>
+          <w:p>
+            <w:pPr>
+              <w:tabs>
+                <w:tab w:val="left" w:pos="1710"/>
+              </w:tabs>
+              <w:rPr>
+                <w:rFonts w:ascii="Arial" w:hAnsi="Arial" w:cs="Arial"/>
+                <w:noProof/>
+                <w:color w:val="000000" w:themeColor="text1"/>
+                <w:sz w:val="22"/>
+              </w:rPr>
+            </w:pPr>
+            <w:r>
+              <w:rPr>
+                <w:rFonts w:ascii="Arial" w:hAnsi="Arial" w:cs="Arial"/>
+                <w:noProof/>
+                <w:color w:val="000000" w:themeColor="text1"/>
+                <w:sz w:val="22"/>
+              </w:rPr>
+              <w:t>:</w:t>
+            </w:r>
+          </w:p>
+        </w:tc>
+        <w:tc>
+          <w:tcPr>
+            <w:tcW w:w="7022" w:type="dxa"/>
+            <w:gridSpan w:val="13"/>
+            <w:hideMark/>
+          </w:tcPr>
+          <w:p>
+            <w:pPr>
+              <w:tabs>
+                <w:tab w:val="left" w:pos="1710"/>
+              </w:tabs>
+              <w:rPr>
+                <w:rFonts w:ascii="Arial" w:hAnsi="Arial" w:cs="Arial"/>
+                <w:noProof/>
+                <w:color w:val="000000" w:themeColor="text1"/>
+                <w:sz w:val="22"/>
+                <w:lang w:val="en-US"/>
+              </w:rPr>
+            </w:pPr>
+            <w:r>
+              <w:rPr>
+                <w:rFonts w:ascii="Arial" w:hAnsi="Arial" w:cs="Arial"/>
+                <w:noProof/>
+                <w:color w:val="000000" w:themeColor="text1"/>
+                <w:sz w:val="22"/>
+                <w:lang w:val="en-US"/>
+              </w:rPr>
+              <w:t>${dugaan_pelanggaran_lphp}</w:t>
+            </w:r>
           </w:p>
         </w:tc>
       </w:tr>
       <w:tr>
+        <w:trPr>
+          <w:gridAfter w:val="2"/>
+          <w:wAfter w:w="821" w:type="dxa"/>
+        </w:trPr>
         <w:tc>
           <w:tcPr>
             <w:tcW w:w="435" w:type="dxa"/>
-            <w:hideMark/>
-          </w:tcPr>
-          <w:p>
-            <w:pPr>
-              <w:tabs>
-                <w:tab w:val="left" w:pos="1710"/>
-              </w:tabs>
-              <w:rPr>
-                <w:rFonts w:ascii="Arial" w:hAnsi="Arial" w:cs="Arial"/>
-                <w:noProof/>
-                <w:color w:val="000000" w:themeColor="text1"/>
-                <w:sz w:val="22"/>
-                <w:lang w:val="en-US"/>
-              </w:rPr>
-            </w:pPr>
-            <w:r>
-              <w:rPr>
-                <w:rFonts w:ascii="Arial" w:hAnsi="Arial" w:cs="Arial"/>
-                <w:noProof/>
-                <w:color w:val="000000" w:themeColor="text1"/>
-                <w:sz w:val="22"/>
-                <w:lang w:val="en-US"/>
-              </w:rPr>
-              <w:t>3.</w:t>
-            </w:r>
-          </w:p>
-        </w:tc>
-        <w:tc>
-          <w:tcPr>
-            <w:tcW w:w="2079" w:type="dxa"/>
-            <w:hideMark/>
-          </w:tcPr>
-          <w:p>
-            <w:pPr>
-              <w:tabs>
-                <w:tab w:val="left" w:pos="1710"/>
-              </w:tabs>
-              <w:rPr>
-                <w:rFonts w:ascii="Arial" w:hAnsi="Arial" w:cs="Arial"/>
-                <w:noProof/>
-                <w:color w:val="000000" w:themeColor="text1"/>
-                <w:sz w:val="22"/>
-                <w:lang w:val="en-US"/>
-              </w:rPr>
-            </w:pPr>
-            <w:r>
-              <w:rPr>
-                <w:rFonts w:ascii="Arial" w:hAnsi="Arial" w:cs="Arial"/>
-                <w:noProof/>
-                <w:color w:val="000000" w:themeColor="text1"/>
-                <w:sz w:val="22"/>
-                <w:lang w:val="en-US"/>
-              </w:rPr>
-              <w:t>Uraian Penindakan</w:t>
-            </w:r>
-          </w:p>
-        </w:tc>
-        <w:tc>
-          <w:tcPr>
-            <w:tcW w:w="278" w:type="dxa"/>
-            <w:hideMark/>
-          </w:tcPr>
-          <w:p>
-            <w:pPr>
-              <w:tabs>
-                <w:tab w:val="left" w:pos="1710"/>
-              </w:tabs>
-              <w:rPr>
-                <w:rFonts w:ascii="Arial" w:hAnsi="Arial" w:cs="Arial"/>
-                <w:noProof/>
-                <w:color w:val="000000" w:themeColor="text1"/>
-                <w:sz w:val="22"/>
-                <w:lang w:val="en-US"/>
-              </w:rPr>
-            </w:pPr>
-            <w:r>
-              <w:rPr>
-                <w:rFonts w:ascii="Arial" w:hAnsi="Arial" w:cs="Arial"/>
-                <w:noProof/>
-                <w:color w:val="000000" w:themeColor="text1"/>
-                <w:sz w:val="22"/>
-                <w:lang w:val="en-US"/>
+          </w:tcPr>
+          <w:p>
+            <w:pPr>
+              <w:tabs>
+                <w:tab w:val="left" w:pos="1710"/>
+              </w:tabs>
+              <w:rPr>
+                <w:rFonts w:ascii="Arial" w:hAnsi="Arial" w:cs="Arial"/>
+                <w:noProof/>
+                <w:color w:val="000000" w:themeColor="text1"/>
+                <w:sz w:val="22"/>
+                <w:lang w:val="en-US"/>
+              </w:rPr>
+            </w:pPr>
+          </w:p>
+        </w:tc>
+        <w:tc>
+          <w:tcPr>
+            <w:tcW w:w="1867" w:type="dxa"/>
+            <w:hideMark/>
+          </w:tcPr>
+          <w:p>
+            <w:pPr>
+              <w:tabs>
+                <w:tab w:val="left" w:pos="1710"/>
+              </w:tabs>
+              <w:rPr>
+                <w:rFonts w:ascii="Arial" w:hAnsi="Arial" w:cs="Arial"/>
+                <w:noProof/>
+                <w:color w:val="000000" w:themeColor="text1"/>
+                <w:sz w:val="22"/>
+                <w:lang w:val="en-US"/>
+              </w:rPr>
+            </w:pPr>
+            <w:r>
+              <w:rPr>
+                <w:rFonts w:ascii="Arial" w:hAnsi="Arial" w:cs="Arial"/>
+                <w:noProof/>
+                <w:color w:val="000000" w:themeColor="text1"/>
+                <w:sz w:val="22"/>
+                <w:lang w:val="en-US"/>
+              </w:rPr>
+              <w:t>Uraian Modus</w:t>
+            </w:r>
+          </w:p>
+        </w:tc>
+        <w:tc>
+          <w:tcPr>
+            <w:tcW w:w="236" w:type="dxa"/>
+            <w:hideMark/>
+          </w:tcPr>
+          <w:p>
+            <w:pPr>
+              <w:tabs>
+                <w:tab w:val="left" w:pos="1710"/>
+              </w:tabs>
+              <w:rPr>
+                <w:rFonts w:ascii="Arial" w:hAnsi="Arial" w:cs="Arial"/>
+                <w:noProof/>
+                <w:color w:val="000000" w:themeColor="text1"/>
+                <w:sz w:val="22"/>
+              </w:rPr>
+            </w:pPr>
+            <w:r>
+              <w:rPr>
+                <w:rFonts w:ascii="Arial" w:hAnsi="Arial" w:cs="Arial"/>
+                <w:noProof/>
+                <w:color w:val="000000" w:themeColor="text1"/>
+                <w:sz w:val="22"/>
               </w:rPr>
               <w:t>:</w:t>
             </w:r>
@@ -1114,37 +1396,41 @@
         </w:tc>
         <w:tc>
           <w:tcPr>
-            <w:tcW w:w="7108" w:type="dxa"/>
-            <w:gridSpan w:val="11"/>
-            <w:hideMark/>
-          </w:tcPr>
-          <w:p>
-            <w:pPr>
-              <w:tabs>
-                <w:tab w:val="left" w:pos="1710"/>
-              </w:tabs>
-              <w:jc w:val="both"/>
-              <w:rPr>
-                <w:rFonts w:ascii="Arial" w:hAnsi="Arial" w:cs="Arial"/>
-                <w:noProof/>
-                <w:color w:val="000000" w:themeColor="text1"/>
-                <w:sz w:val="22"/>
-              </w:rPr>
-            </w:pPr>
-            <w:r>
-              <w:rPr>
-                <w:rFonts w:ascii="Arial" w:hAnsi="Arial" w:cs="Arial"/>
-                <w:noProof/>
-                <w:color w:val="000000" w:themeColor="text1"/>
-                <w:sz w:val="22"/>
-                <w:lang w:val="en-US"/>
-              </w:rPr>
-              <w:t>${uraian_penindakan_lp}</w:t>
+            <w:tcW w:w="7448" w:type="dxa"/>
+            <w:gridSpan w:val="14"/>
+            <w:hideMark/>
+          </w:tcPr>
+          <w:p>
+            <w:pPr>
+              <w:tabs>
+                <w:tab w:val="left" w:pos="1710"/>
+              </w:tabs>
+              <w:rPr>
+                <w:rFonts w:ascii="Arial" w:hAnsi="Arial" w:cs="Arial"/>
+                <w:noProof/>
+                <w:color w:val="000000" w:themeColor="text1"/>
+                <w:sz w:val="22"/>
+                <w:lang w:val="en-US"/>
+              </w:rPr>
+            </w:pPr>
+            <w:r>
+              <w:rPr>
+                <w:rFonts w:ascii="Arial" w:hAnsi="Arial" w:cs="Arial"/>
+                <w:noProof/>
+                <w:color w:val="000000" w:themeColor="text1"/>
+                <w:sz w:val="22"/>
+                <w:lang w:val="en-US"/>
+              </w:rPr>
+              <w:t>${uraian_modus_lp}</w:t>
             </w:r>
           </w:p>
         </w:tc>
       </w:tr>
       <w:tr>
+        <w:trPr>
+          <w:gridAfter w:val="2"/>
+          <w:wAfter w:w="821" w:type="dxa"/>
+        </w:trPr>
         <w:tc>
           <w:tcPr>
             <w:tcW w:w="435" w:type="dxa"/>
@@ -1166,57 +1452,59 @@
         </w:tc>
         <w:tc>
           <w:tcPr>
-            <w:tcW w:w="2079" w:type="dxa"/>
-            <w:hideMark/>
-          </w:tcPr>
-          <w:p>
-            <w:pPr>
-              <w:tabs>
-                <w:tab w:val="left" w:pos="1710"/>
-              </w:tabs>
-              <w:rPr>
-                <w:rFonts w:ascii="Arial" w:hAnsi="Arial" w:cs="Arial"/>
-                <w:noProof/>
-                <w:color w:val="000000" w:themeColor="text1"/>
-                <w:sz w:val="22"/>
-                <w:lang w:val="en-US"/>
-              </w:rPr>
-            </w:pPr>
-            <w:r>
-              <w:rPr>
-                <w:rFonts w:ascii="Arial" w:hAnsi="Arial" w:cs="Arial"/>
-                <w:noProof/>
-                <w:color w:val="000000" w:themeColor="text1"/>
-                <w:sz w:val="22"/>
-                <w:lang w:val="en-US"/>
-              </w:rPr>
-              <w:t>Dugaan Pelanggaran</w:t>
-            </w:r>
-          </w:p>
-        </w:tc>
-        <w:tc>
-          <w:tcPr>
-            <w:tcW w:w="278" w:type="dxa"/>
-            <w:hideMark/>
-          </w:tcPr>
-          <w:p>
-            <w:pPr>
-              <w:tabs>
-                <w:tab w:val="left" w:pos="1710"/>
-              </w:tabs>
-              <w:rPr>
-                <w:rFonts w:ascii="Arial" w:hAnsi="Arial" w:cs="Arial"/>
-                <w:noProof/>
-                <w:color w:val="000000" w:themeColor="text1"/>
-                <w:sz w:val="22"/>
-              </w:rPr>
-            </w:pPr>
-            <w:r>
-              <w:rPr>
-                <w:rFonts w:ascii="Arial" w:hAnsi="Arial" w:cs="Arial"/>
-                <w:noProof/>
-                <w:color w:val="000000" w:themeColor="text1"/>
-                <w:sz w:val="22"/>
+            <w:tcW w:w="1867" w:type="dxa"/>
+            <w:hideMark/>
+          </w:tcPr>
+          <w:p>
+            <w:pPr>
+              <w:tabs>
+                <w:tab w:val="left" w:pos="1710"/>
+              </w:tabs>
+              <w:rPr>
+                <w:rFonts w:ascii="Arial" w:hAnsi="Arial" w:cs="Arial"/>
+                <w:noProof/>
+                <w:color w:val="000000" w:themeColor="text1"/>
+                <w:sz w:val="22"/>
+                <w:lang w:val="en-US"/>
+              </w:rPr>
+            </w:pPr>
+            <w:r>
+              <w:rPr>
+                <w:rFonts w:ascii="Arial" w:hAnsi="Arial" w:cs="Arial"/>
+                <w:noProof/>
+                <w:color w:val="000000" w:themeColor="text1"/>
+                <w:sz w:val="22"/>
+                <w:lang w:val="en-US"/>
+              </w:rPr>
+              <w:t>Locus</w:t>
+            </w:r>
+          </w:p>
+        </w:tc>
+        <w:tc>
+          <w:tcPr>
+            <w:tcW w:w="236" w:type="dxa"/>
+            <w:hideMark/>
+          </w:tcPr>
+          <w:p>
+            <w:pPr>
+              <w:tabs>
+                <w:tab w:val="left" w:pos="1710"/>
+              </w:tabs>
+              <w:rPr>
+                <w:rFonts w:ascii="Arial" w:hAnsi="Arial" w:cs="Arial"/>
+                <w:noProof/>
+                <w:color w:val="000000" w:themeColor="text1"/>
+                <w:sz w:val="22"/>
+                <w:lang w:val="en-US"/>
+              </w:rPr>
+            </w:pPr>
+            <w:r>
+              <w:rPr>
+                <w:rFonts w:ascii="Arial" w:hAnsi="Arial" w:cs="Arial"/>
+                <w:noProof/>
+                <w:color w:val="000000" w:themeColor="text1"/>
+                <w:sz w:val="22"/>
+                <w:lang w:val="en-US"/>
               </w:rPr>
               <w:t>:</w:t>
             </w:r>
@@ -1224,127 +1512,41 @@
         </w:tc>
         <w:tc>
           <w:tcPr>
-            <w:tcW w:w="3681" w:type="dxa"/>
-            <w:gridSpan w:val="3"/>
-            <w:hideMark/>
-          </w:tcPr>
-          <w:p>
-            <w:pPr>
-              <w:tabs>
-                <w:tab w:val="left" w:pos="1710"/>
-              </w:tabs>
-              <w:rPr>
-                <w:rFonts w:ascii="Arial" w:hAnsi="Arial" w:cs="Arial"/>
-                <w:noProof/>
-                <w:color w:val="000000" w:themeColor="text1"/>
-                <w:sz w:val="22"/>
-                <w:lang w:val="en-US"/>
-              </w:rPr>
-            </w:pPr>
-            <w:r>
-              <w:rPr>
-                <w:rFonts w:ascii="Arial" w:hAnsi="Arial" w:cs="Arial"/>
-                <w:noProof/>
-                <w:color w:val="000000" w:themeColor="text1"/>
-                <w:sz w:val="22"/>
-                <w:lang w:val="en-US"/>
-              </w:rPr>
-              <w:t>${dugaan_pelanggaran_lphp}</w:t>
-            </w:r>
-          </w:p>
-        </w:tc>
-        <w:tc>
-          <w:tcPr>
-            <w:tcW w:w="900" w:type="dxa"/>
-            <w:hideMark/>
-          </w:tcPr>
-          <w:p>
-            <w:pPr>
-              <w:tabs>
-                <w:tab w:val="left" w:pos="1710"/>
-              </w:tabs>
-              <w:rPr>
-                <w:rFonts w:ascii="Arial" w:hAnsi="Arial" w:cs="Arial"/>
-                <w:noProof/>
-                <w:color w:val="000000" w:themeColor="text1"/>
-                <w:sz w:val="22"/>
-                <w:lang w:val="en-US"/>
-              </w:rPr>
-            </w:pPr>
-            <w:r>
-              <w:rPr>
-                <w:rFonts w:ascii="Arial" w:hAnsi="Arial" w:cs="Arial"/>
-                <w:noProof/>
-                <w:color w:val="000000" w:themeColor="text1"/>
-                <w:sz w:val="22"/>
-                <w:lang w:val="en-US"/>
-              </w:rPr>
-              <w:t>Pasal</w:t>
-            </w:r>
-          </w:p>
-        </w:tc>
-        <w:tc>
-          <w:tcPr>
-            <w:tcW w:w="278" w:type="dxa"/>
-            <w:gridSpan w:val="3"/>
-            <w:hideMark/>
-          </w:tcPr>
-          <w:p>
-            <w:pPr>
-              <w:tabs>
-                <w:tab w:val="left" w:pos="1710"/>
-              </w:tabs>
-              <w:rPr>
-                <w:rFonts w:ascii="Arial" w:hAnsi="Arial" w:cs="Arial"/>
-                <w:noProof/>
-                <w:color w:val="000000" w:themeColor="text1"/>
-                <w:sz w:val="22"/>
-              </w:rPr>
-            </w:pPr>
-            <w:r>
-              <w:rPr>
-                <w:rFonts w:ascii="Arial" w:hAnsi="Arial" w:cs="Arial"/>
-                <w:noProof/>
-                <w:color w:val="000000" w:themeColor="text1"/>
-                <w:sz w:val="22"/>
-                <w:lang w:val="en-US"/>
-              </w:rPr>
-              <w:t xml:space="preserve">: </w:t>
-            </w:r>
-          </w:p>
-        </w:tc>
-        <w:tc>
-          <w:tcPr>
-            <w:tcW w:w="2249" w:type="dxa"/>
-            <w:gridSpan w:val="4"/>
-            <w:hideMark/>
-          </w:tcPr>
-          <w:p>
-            <w:pPr>
-              <w:tabs>
-                <w:tab w:val="left" w:pos="1710"/>
-              </w:tabs>
-              <w:rPr>
-                <w:rFonts w:ascii="Arial" w:hAnsi="Arial" w:cs="Arial"/>
-                <w:noProof/>
-                <w:color w:val="000000" w:themeColor="text1"/>
-                <w:sz w:val="22"/>
-              </w:rPr>
-            </w:pPr>
-            <w:r>
-              <w:rPr>
-                <w:rFonts w:ascii="Arial" w:hAnsi="Arial" w:cs="Arial"/>
-                <w:noProof/>
-                <w:color w:val="000000" w:themeColor="text1"/>
-                <w:sz w:val="22"/>
-                <w:lang w:val="en-US"/>
-              </w:rPr>
-              <w:t>………(8)………….</w:t>
+            <w:tcW w:w="7448" w:type="dxa"/>
+            <w:gridSpan w:val="14"/>
+            <w:hideMark/>
+          </w:tcPr>
+          <w:p>
+            <w:pPr>
+              <w:tabs>
+                <w:tab w:val="left" w:pos="1710"/>
+              </w:tabs>
+              <w:rPr>
+                <w:rFonts w:ascii="Arial" w:hAnsi="Arial" w:cs="Arial"/>
+                <w:noProof/>
+                <w:color w:val="000000" w:themeColor="text1"/>
+                <w:sz w:val="22"/>
+                <w:lang w:val="en-US"/>
+              </w:rPr>
+            </w:pPr>
+            <w:r>
+              <w:rPr>
+                <w:rFonts w:ascii="Arial" w:hAnsi="Arial" w:cs="Arial"/>
+                <w:noProof/>
+                <w:color w:val="000000" w:themeColor="text1"/>
+                <w:sz w:val="22"/>
+                <w:lang w:val="en-US"/>
+              </w:rPr>
+              <w:t>${locus_lp}</w:t>
             </w:r>
           </w:p>
         </w:tc>
       </w:tr>
       <w:tr>
+        <w:trPr>
+          <w:gridAfter w:val="3"/>
+          <w:wAfter w:w="1247" w:type="dxa"/>
+        </w:trPr>
         <w:tc>
           <w:tcPr>
             <w:tcW w:w="435" w:type="dxa"/>
@@ -1366,57 +1568,61 @@
         </w:tc>
         <w:tc>
           <w:tcPr>
-            <w:tcW w:w="2079" w:type="dxa"/>
-            <w:hideMark/>
-          </w:tcPr>
-          <w:p>
-            <w:pPr>
-              <w:tabs>
-                <w:tab w:val="left" w:pos="1710"/>
-              </w:tabs>
-              <w:rPr>
-                <w:rFonts w:ascii="Arial" w:hAnsi="Arial" w:cs="Arial"/>
-                <w:noProof/>
-                <w:color w:val="000000" w:themeColor="text1"/>
-                <w:sz w:val="22"/>
-                <w:lang w:val="en-US"/>
-              </w:rPr>
-            </w:pPr>
-            <w:r>
-              <w:rPr>
-                <w:rFonts w:ascii="Arial" w:hAnsi="Arial" w:cs="Arial"/>
-                <w:noProof/>
-                <w:color w:val="000000" w:themeColor="text1"/>
-                <w:sz w:val="22"/>
-                <w:lang w:val="en-US"/>
-              </w:rPr>
-              <w:t>Uraian Modus</w:t>
-            </w:r>
-          </w:p>
-        </w:tc>
-        <w:tc>
-          <w:tcPr>
-            <w:tcW w:w="278" w:type="dxa"/>
-            <w:hideMark/>
-          </w:tcPr>
-          <w:p>
-            <w:pPr>
-              <w:tabs>
-                <w:tab w:val="left" w:pos="1710"/>
-              </w:tabs>
-              <w:rPr>
-                <w:rFonts w:ascii="Arial" w:hAnsi="Arial" w:cs="Arial"/>
-                <w:noProof/>
-                <w:color w:val="000000" w:themeColor="text1"/>
-                <w:sz w:val="22"/>
-              </w:rPr>
-            </w:pPr>
-            <w:r>
-              <w:rPr>
-                <w:rFonts w:ascii="Arial" w:hAnsi="Arial" w:cs="Arial"/>
-                <w:noProof/>
-                <w:color w:val="000000" w:themeColor="text1"/>
-                <w:sz w:val="22"/>
+            <w:tcW w:w="1867" w:type="dxa"/>
+            <w:hideMark/>
+          </w:tcPr>
+          <w:p>
+            <w:pPr>
+              <w:tabs>
+                <w:tab w:val="left" w:pos="1710"/>
+              </w:tabs>
+              <w:rPr>
+                <w:rFonts w:ascii="Arial" w:hAnsi="Arial" w:cs="Arial"/>
+                <w:noProof/>
+                <w:color w:val="000000" w:themeColor="text1"/>
+                <w:sz w:val="22"/>
+                <w:lang w:val="en-US"/>
+              </w:rPr>
+            </w:pPr>
+            <w:r>
+              <w:rPr>
+                <w:rFonts w:ascii="Arial" w:hAnsi="Arial" w:cs="Arial"/>
+                <w:i/>
+                <w:iCs/>
+                <w:noProof/>
+                <w:color w:val="000000" w:themeColor="text1"/>
+                <w:sz w:val="22"/>
+                <w:lang w:val="en-US"/>
+              </w:rPr>
+              <w:t>Tempus</w:t>
+            </w:r>
+          </w:p>
+        </w:tc>
+        <w:tc>
+          <w:tcPr>
+            <w:tcW w:w="236" w:type="dxa"/>
+            <w:hideMark/>
+          </w:tcPr>
+          <w:p>
+            <w:pPr>
+              <w:tabs>
+                <w:tab w:val="left" w:pos="1710"/>
+              </w:tabs>
+              <w:rPr>
+                <w:rFonts w:ascii="Arial" w:hAnsi="Arial" w:cs="Arial"/>
+                <w:noProof/>
+                <w:color w:val="000000" w:themeColor="text1"/>
+                <w:sz w:val="22"/>
+                <w:lang w:val="en-US"/>
+              </w:rPr>
+            </w:pPr>
+            <w:r>
+              <w:rPr>
+                <w:rFonts w:ascii="Arial" w:hAnsi="Arial" w:cs="Arial"/>
+                <w:noProof/>
+                <w:color w:val="000000" w:themeColor="text1"/>
+                <w:sz w:val="22"/>
+                <w:lang w:val="en-US"/>
               </w:rPr>
               <w:t>:</w:t>
             </w:r>
@@ -1424,144 +1630,32 @@
         </w:tc>
         <w:tc>
           <w:tcPr>
-            <w:tcW w:w="7108" w:type="dxa"/>
-            <w:gridSpan w:val="11"/>
-            <w:hideMark/>
-          </w:tcPr>
-          <w:p>
-            <w:pPr>
-              <w:tabs>
-                <w:tab w:val="left" w:pos="1710"/>
-              </w:tabs>
-              <w:rPr>
-                <w:rFonts w:ascii="Arial" w:hAnsi="Arial" w:cs="Arial"/>
-                <w:noProof/>
-                <w:color w:val="000000" w:themeColor="text1"/>
-                <w:sz w:val="22"/>
-                <w:lang w:val="en-US"/>
-              </w:rPr>
-            </w:pPr>
-            <w:r>
-              <w:rPr>
-                <w:rFonts w:ascii="Arial" w:hAnsi="Arial" w:cs="Arial"/>
-                <w:noProof/>
-                <w:color w:val="000000" w:themeColor="text1"/>
-                <w:sz w:val="22"/>
-                <w:lang w:val="en-US"/>
-              </w:rPr>
-              <w:t>${uraian_modus_lp}</w:t>
-            </w:r>
-          </w:p>
-        </w:tc>
-      </w:tr>
-      <w:tr>
-        <w:tc>
-          <w:tcPr>
-            <w:tcW w:w="435" w:type="dxa"/>
-          </w:tcPr>
-          <w:p>
-            <w:pPr>
-              <w:tabs>
-                <w:tab w:val="left" w:pos="1710"/>
-              </w:tabs>
-              <w:rPr>
-                <w:rFonts w:ascii="Arial" w:hAnsi="Arial" w:cs="Arial"/>
-                <w:noProof/>
-                <w:color w:val="000000" w:themeColor="text1"/>
-                <w:sz w:val="22"/>
-                <w:lang w:val="en-US"/>
-              </w:rPr>
-            </w:pPr>
-          </w:p>
-        </w:tc>
-        <w:tc>
-          <w:tcPr>
-            <w:tcW w:w="2079" w:type="dxa"/>
-            <w:hideMark/>
-          </w:tcPr>
-          <w:p>
-            <w:pPr>
-              <w:tabs>
-                <w:tab w:val="left" w:pos="1710"/>
-              </w:tabs>
-              <w:rPr>
-                <w:rFonts w:ascii="Arial" w:hAnsi="Arial" w:cs="Arial"/>
-                <w:noProof/>
-                <w:color w:val="000000" w:themeColor="text1"/>
-                <w:sz w:val="22"/>
-                <w:lang w:val="en-US"/>
-              </w:rPr>
-            </w:pPr>
-            <w:r>
-              <w:rPr>
-                <w:rFonts w:ascii="Arial" w:hAnsi="Arial" w:cs="Arial"/>
-                <w:noProof/>
-                <w:color w:val="000000" w:themeColor="text1"/>
-                <w:sz w:val="22"/>
-                <w:lang w:val="en-US"/>
-              </w:rPr>
-              <w:t>Locus</w:t>
-            </w:r>
-          </w:p>
-        </w:tc>
-        <w:tc>
-          <w:tcPr>
-            <w:tcW w:w="278" w:type="dxa"/>
-            <w:hideMark/>
-          </w:tcPr>
-          <w:p>
-            <w:pPr>
-              <w:tabs>
-                <w:tab w:val="left" w:pos="1710"/>
-              </w:tabs>
-              <w:rPr>
-                <w:rFonts w:ascii="Arial" w:hAnsi="Arial" w:cs="Arial"/>
-                <w:noProof/>
-                <w:color w:val="000000" w:themeColor="text1"/>
-                <w:sz w:val="22"/>
-                <w:lang w:val="en-US"/>
-              </w:rPr>
-            </w:pPr>
-            <w:r>
-              <w:rPr>
-                <w:rFonts w:ascii="Arial" w:hAnsi="Arial" w:cs="Arial"/>
-                <w:noProof/>
-                <w:color w:val="000000" w:themeColor="text1"/>
-                <w:sz w:val="22"/>
-                <w:lang w:val="en-US"/>
-              </w:rPr>
-              <w:t>:</w:t>
-            </w:r>
-          </w:p>
-        </w:tc>
-        <w:tc>
-          <w:tcPr>
-            <w:tcW w:w="7108" w:type="dxa"/>
-            <w:gridSpan w:val="11"/>
-            <w:hideMark/>
-          </w:tcPr>
-          <w:p>
-            <w:pPr>
-              <w:tabs>
-                <w:tab w:val="left" w:pos="1710"/>
-              </w:tabs>
-              <w:rPr>
-                <w:rFonts w:ascii="Arial" w:hAnsi="Arial" w:cs="Arial"/>
-                <w:noProof/>
-                <w:color w:val="000000" w:themeColor="text1"/>
-                <w:sz w:val="22"/>
-                <w:lang w:val="en-US"/>
-              </w:rPr>
-            </w:pPr>
-            <w:r>
-              <w:rPr>
-                <w:rFonts w:ascii="Arial" w:hAnsi="Arial" w:cs="Arial"/>
-                <w:noProof/>
-                <w:color w:val="000000" w:themeColor="text1"/>
-                <w:sz w:val="22"/>
-                <w:lang w:val="en-US"/>
-              </w:rPr>
-              <w:t>${locus_lp}</w:t>
+            <w:tcW w:w="7022" w:type="dxa"/>
+            <w:gridSpan w:val="13"/>
+            <w:hideMark/>
+          </w:tcPr>
+          <w:p>
+            <w:pPr>
+              <w:tabs>
+                <w:tab w:val="left" w:pos="1710"/>
+              </w:tabs>
+              <w:rPr>
+                <w:rFonts w:ascii="Arial" w:hAnsi="Arial" w:cs="Arial"/>
+                <w:noProof/>
+                <w:color w:val="000000" w:themeColor="text1"/>
+                <w:sz w:val="22"/>
+                <w:lang w:val="en-US"/>
+              </w:rPr>
+            </w:pPr>
+            <w:r>
+              <w:rPr>
+                <w:rFonts w:ascii="Arial" w:hAnsi="Arial" w:cs="Arial"/>
+                <w:noProof/>
+                <w:color w:val="000000" w:themeColor="text1"/>
+                <w:sz w:val="22"/>
+                <w:lang w:val="en-US"/>
+              </w:rPr>
+              <w:t>${tempus_lp}</w:t>
             </w:r>
           </w:p>
         </w:tc>
@@ -1569,7 +1663,7 @@
       <w:tr>
         <w:trPr>
           <w:gridAfter w:val="1"/>
-          <w:wAfter w:w="86" w:type="dxa"/>
+          <w:wAfter w:w="806" w:type="dxa"/>
         </w:trPr>
         <w:tc>
           <w:tcPr>
@@ -1592,122 +1686,8 @@
         </w:tc>
         <w:tc>
           <w:tcPr>
-            <w:tcW w:w="2079" w:type="dxa"/>
-            <w:hideMark/>
-          </w:tcPr>
-          <w:p>
-            <w:pPr>
-              <w:tabs>
-                <w:tab w:val="left" w:pos="1710"/>
-              </w:tabs>
-              <w:rPr>
-                <w:rFonts w:ascii="Arial" w:hAnsi="Arial" w:cs="Arial"/>
-                <w:noProof/>
-                <w:color w:val="000000" w:themeColor="text1"/>
-                <w:sz w:val="22"/>
-                <w:lang w:val="en-US"/>
-              </w:rPr>
-            </w:pPr>
-            <w:r>
-              <w:rPr>
-                <w:rFonts w:ascii="Arial" w:hAnsi="Arial" w:cs="Arial"/>
-                <w:i/>
-                <w:iCs/>
-                <w:noProof/>
-                <w:color w:val="000000" w:themeColor="text1"/>
-                <w:sz w:val="22"/>
-                <w:lang w:val="en-US"/>
-              </w:rPr>
-              <w:t>Tempus</w:t>
-            </w:r>
-          </w:p>
-        </w:tc>
-        <w:tc>
-          <w:tcPr>
-            <w:tcW w:w="278" w:type="dxa"/>
-            <w:hideMark/>
-          </w:tcPr>
-          <w:p>
-            <w:pPr>
-              <w:tabs>
-                <w:tab w:val="left" w:pos="1710"/>
-              </w:tabs>
-              <w:rPr>
-                <w:rFonts w:ascii="Arial" w:hAnsi="Arial" w:cs="Arial"/>
-                <w:noProof/>
-                <w:color w:val="000000" w:themeColor="text1"/>
-                <w:sz w:val="22"/>
-                <w:lang w:val="en-US"/>
-              </w:rPr>
-            </w:pPr>
-            <w:r>
-              <w:rPr>
-                <w:rFonts w:ascii="Arial" w:hAnsi="Arial" w:cs="Arial"/>
-                <w:noProof/>
-                <w:color w:val="000000" w:themeColor="text1"/>
-                <w:sz w:val="22"/>
-                <w:lang w:val="en-US"/>
-              </w:rPr>
-              <w:t>:</w:t>
-            </w:r>
-          </w:p>
-        </w:tc>
-        <w:tc>
-          <w:tcPr>
-            <w:tcW w:w="7022" w:type="dxa"/>
-            <w:gridSpan w:val="10"/>
-            <w:hideMark/>
-          </w:tcPr>
-          <w:p>
-            <w:pPr>
-              <w:tabs>
-                <w:tab w:val="left" w:pos="1710"/>
-              </w:tabs>
-              <w:rPr>
-                <w:rFonts w:ascii="Arial" w:hAnsi="Arial" w:cs="Arial"/>
-                <w:noProof/>
-                <w:color w:val="000000" w:themeColor="text1"/>
-                <w:sz w:val="22"/>
-                <w:lang w:val="en-US"/>
-              </w:rPr>
-            </w:pPr>
-            <w:r>
-              <w:rPr>
-                <w:rFonts w:ascii="Arial" w:hAnsi="Arial" w:cs="Arial"/>
-                <w:noProof/>
-                <w:color w:val="000000" w:themeColor="text1"/>
-                <w:sz w:val="22"/>
-                <w:lang w:val="en-US"/>
-              </w:rPr>
-              <w:t>${tempus_lp}</w:t>
-            </w:r>
-          </w:p>
-        </w:tc>
-      </w:tr>
-      <w:tr>
-        <w:tc>
-          <w:tcPr>
-            <w:tcW w:w="435" w:type="dxa"/>
-          </w:tcPr>
-          <w:p>
-            <w:pPr>
-              <w:tabs>
-                <w:tab w:val="left" w:pos="1710"/>
-              </w:tabs>
-              <w:rPr>
-                <w:rFonts w:ascii="Arial" w:hAnsi="Arial" w:cs="Arial"/>
-                <w:noProof/>
-                <w:color w:val="000000" w:themeColor="text1"/>
-                <w:sz w:val="22"/>
-                <w:lang w:val="en-US"/>
-              </w:rPr>
-            </w:pPr>
-          </w:p>
-        </w:tc>
-        <w:tc>
-          <w:tcPr>
-            <w:tcW w:w="9465" w:type="dxa"/>
-            <w:gridSpan w:val="13"/>
+            <w:tcW w:w="9566" w:type="dxa"/>
+            <w:gridSpan w:val="17"/>
           </w:tcPr>
           <w:p>
             <w:pPr>
@@ -1726,6 +1706,8 @@
       </w:tr>
       <w:tr>
         <w:trPr>
+          <w:gridAfter w:val="1"/>
+          <w:wAfter w:w="806" w:type="dxa"/>
           <w:trHeight w:val="341"/>
         </w:trPr>
         <w:tc>
@@ -1760,8 +1742,8 @@
         </w:tc>
         <w:tc>
           <w:tcPr>
-            <w:tcW w:w="5066" w:type="dxa"/>
-            <w:gridSpan w:val="3"/>
+            <w:tcW w:w="5597" w:type="dxa"/>
+            <w:gridSpan w:val="5"/>
             <w:hideMark/>
           </w:tcPr>
           <w:p>
@@ -1790,8 +1772,8 @@
         </w:tc>
         <w:tc>
           <w:tcPr>
-            <w:tcW w:w="2015" w:type="dxa"/>
-            <w:gridSpan w:val="5"/>
+            <w:tcW w:w="1245" w:type="dxa"/>
+            <w:gridSpan w:val="4"/>
           </w:tcPr>
           <w:p>
             <w:pPr>
@@ -1828,8 +1810,8 @@
         </w:tc>
         <w:tc>
           <w:tcPr>
-            <w:tcW w:w="2106" w:type="dxa"/>
-            <w:gridSpan w:val="2"/>
+            <w:tcW w:w="2446" w:type="dxa"/>
+            <w:gridSpan w:val="5"/>
           </w:tcPr>
           <w:p>
             <w:pPr>
@@ -1847,6 +1829,10 @@
         </w:tc>
       </w:tr>
       <w:tr>
+        <w:trPr>
+          <w:gridAfter w:val="2"/>
+          <w:wAfter w:w="821" w:type="dxa"/>
+        </w:trPr>
         <w:tc>
           <w:tcPr>
             <w:tcW w:w="435" w:type="dxa"/>
@@ -1868,7 +1854,7 @@
         </w:tc>
         <w:tc>
           <w:tcPr>
-            <w:tcW w:w="2079" w:type="dxa"/>
+            <w:tcW w:w="1867" w:type="dxa"/>
             <w:hideMark/>
           </w:tcPr>
           <w:p>
@@ -1898,7 +1884,7 @@
         </w:tc>
         <w:tc>
           <w:tcPr>
-            <w:tcW w:w="278" w:type="dxa"/>
+            <w:tcW w:w="236" w:type="dxa"/>
             <w:hideMark/>
           </w:tcPr>
           <w:p>
@@ -1929,7 +1915,6 @@
         <w:tc>
           <w:tcPr>
             <w:tcW w:w="3051" w:type="dxa"/>
-            <w:gridSpan w:val="2"/>
             <w:hideMark/>
           </w:tcPr>
           <w:p>
@@ -1960,7 +1945,7 @@
         <w:tc>
           <w:tcPr>
             <w:tcW w:w="1620" w:type="dxa"/>
-            <w:gridSpan w:val="3"/>
+            <w:gridSpan w:val="4"/>
             <w:hideMark/>
           </w:tcPr>
           <w:p>
@@ -2021,8 +2006,8 @@
         </w:tc>
         <w:tc>
           <w:tcPr>
-            <w:tcW w:w="2159" w:type="dxa"/>
-            <w:gridSpan w:val="3"/>
+            <w:tcW w:w="2499" w:type="dxa"/>
+            <w:gridSpan w:val="6"/>
             <w:hideMark/>
           </w:tcPr>
           <w:p>
@@ -2052,6 +2037,10 @@
         </w:tc>
       </w:tr>
       <w:tr>
+        <w:trPr>
+          <w:gridAfter w:val="2"/>
+          <w:wAfter w:w="821" w:type="dxa"/>
+        </w:trPr>
         <w:tc>
           <w:tcPr>
             <w:tcW w:w="435" w:type="dxa"/>
@@ -2073,7 +2062,7 @@
         </w:tc>
         <w:tc>
           <w:tcPr>
-            <w:tcW w:w="2079" w:type="dxa"/>
+            <w:tcW w:w="1867" w:type="dxa"/>
             <w:hideMark/>
           </w:tcPr>
           <w:p>
@@ -2103,7 +2092,7 @@
         </w:tc>
         <w:tc>
           <w:tcPr>
-            <w:tcW w:w="278" w:type="dxa"/>
+            <w:tcW w:w="236" w:type="dxa"/>
             <w:hideMark/>
           </w:tcPr>
           <w:p>
@@ -2134,7 +2123,6 @@
         <w:tc>
           <w:tcPr>
             <w:tcW w:w="3051" w:type="dxa"/>
-            <w:gridSpan w:val="2"/>
             <w:hideMark/>
           </w:tcPr>
           <w:p>
@@ -2185,7 +2173,7 @@
         <w:tc>
           <w:tcPr>
             <w:tcW w:w="1620" w:type="dxa"/>
-            <w:gridSpan w:val="3"/>
+            <w:gridSpan w:val="4"/>
             <w:hideMark/>
           </w:tcPr>
           <w:p>
@@ -2246,8 +2234,8 @@
         </w:tc>
         <w:tc>
           <w:tcPr>
-            <w:tcW w:w="2159" w:type="dxa"/>
-            <w:gridSpan w:val="3"/>
+            <w:tcW w:w="2499" w:type="dxa"/>
+            <w:gridSpan w:val="6"/>
             <w:hideMark/>
           </w:tcPr>
           <w:p>
@@ -2277,6 +2265,10 @@
         </w:tc>
       </w:tr>
       <w:tr>
+        <w:trPr>
+          <w:gridAfter w:val="2"/>
+          <w:wAfter w:w="821" w:type="dxa"/>
+        </w:trPr>
         <w:tc>
           <w:tcPr>
             <w:tcW w:w="435" w:type="dxa"/>
@@ -2298,7 +2290,7 @@
         </w:tc>
         <w:tc>
           <w:tcPr>
-            <w:tcW w:w="2079" w:type="dxa"/>
+            <w:tcW w:w="1867" w:type="dxa"/>
             <w:hideMark/>
           </w:tcPr>
           <w:p>
@@ -2328,7 +2320,7 @@
         </w:tc>
         <w:tc>
           <w:tcPr>
-            <w:tcW w:w="278" w:type="dxa"/>
+            <w:tcW w:w="236" w:type="dxa"/>
             <w:hideMark/>
           </w:tcPr>
           <w:p>
@@ -2358,8 +2350,8 @@
         </w:tc>
         <w:tc>
           <w:tcPr>
-            <w:tcW w:w="7108" w:type="dxa"/>
-            <w:gridSpan w:val="11"/>
+            <w:tcW w:w="7448" w:type="dxa"/>
+            <w:gridSpan w:val="14"/>
             <w:hideMark/>
           </w:tcPr>
           <w:p>
@@ -2409,6 +2401,10 @@
         </w:tc>
       </w:tr>
       <w:tr>
+        <w:trPr>
+          <w:gridAfter w:val="2"/>
+          <w:wAfter w:w="821" w:type="dxa"/>
+        </w:trPr>
         <w:tc>
           <w:tcPr>
             <w:tcW w:w="435" w:type="dxa"/>
@@ -2430,46 +2426,46 @@
         </w:tc>
         <w:tc>
           <w:tcPr>
-            <w:tcW w:w="2079" w:type="dxa"/>
-          </w:tcPr>
-          <w:p>
-            <w:pPr>
-              <w:tabs>
-                <w:tab w:val="left" w:pos="1710"/>
-              </w:tabs>
-              <w:rPr>
-                <w:rFonts w:ascii="Arial" w:hAnsi="Arial" w:cs="Arial"/>
-                <w:noProof/>
-                <w:color w:val="000000" w:themeColor="text1"/>
-                <w:sz w:val="22"/>
-                <w:lang w:val="en-US"/>
-              </w:rPr>
-            </w:pPr>
-          </w:p>
-        </w:tc>
-        <w:tc>
-          <w:tcPr>
-            <w:tcW w:w="278" w:type="dxa"/>
-          </w:tcPr>
-          <w:p>
-            <w:pPr>
-              <w:tabs>
-                <w:tab w:val="left" w:pos="1710"/>
-              </w:tabs>
-              <w:rPr>
-                <w:rFonts w:ascii="Arial" w:hAnsi="Arial" w:cs="Arial"/>
-                <w:noProof/>
-                <w:color w:val="000000" w:themeColor="text1"/>
-                <w:sz w:val="22"/>
-                <w:lang w:val="en-US"/>
-              </w:rPr>
-            </w:pPr>
-          </w:p>
-        </w:tc>
-        <w:tc>
-          <w:tcPr>
-            <w:tcW w:w="7108" w:type="dxa"/>
-            <w:gridSpan w:val="11"/>
+            <w:tcW w:w="1867" w:type="dxa"/>
+          </w:tcPr>
+          <w:p>
+            <w:pPr>
+              <w:tabs>
+                <w:tab w:val="left" w:pos="1710"/>
+              </w:tabs>
+              <w:rPr>
+                <w:rFonts w:ascii="Arial" w:hAnsi="Arial" w:cs="Arial"/>
+                <w:noProof/>
+                <w:color w:val="000000" w:themeColor="text1"/>
+                <w:sz w:val="22"/>
+                <w:lang w:val="en-US"/>
+              </w:rPr>
+            </w:pPr>
+          </w:p>
+        </w:tc>
+        <w:tc>
+          <w:tcPr>
+            <w:tcW w:w="236" w:type="dxa"/>
+          </w:tcPr>
+          <w:p>
+            <w:pPr>
+              <w:tabs>
+                <w:tab w:val="left" w:pos="1710"/>
+              </w:tabs>
+              <w:rPr>
+                <w:rFonts w:ascii="Arial" w:hAnsi="Arial" w:cs="Arial"/>
+                <w:noProof/>
+                <w:color w:val="000000" w:themeColor="text1"/>
+                <w:sz w:val="22"/>
+                <w:lang w:val="en-US"/>
+              </w:rPr>
+            </w:pPr>
+          </w:p>
+        </w:tc>
+        <w:tc>
+          <w:tcPr>
+            <w:tcW w:w="7448" w:type="dxa"/>
+            <w:gridSpan w:val="14"/>
           </w:tcPr>
           <w:p>
             <w:pPr>
@@ -2488,6 +2484,10 @@
         </w:tc>
       </w:tr>
       <w:tr>
+        <w:trPr>
+          <w:gridAfter w:val="1"/>
+          <w:wAfter w:w="806" w:type="dxa"/>
+        </w:trPr>
         <w:tc>
           <w:tcPr>
             <w:tcW w:w="435" w:type="dxa"/>
@@ -2520,8 +2520,8 @@
         </w:tc>
         <w:tc>
           <w:tcPr>
-            <w:tcW w:w="9465" w:type="dxa"/>
-            <w:gridSpan w:val="13"/>
+            <w:tcW w:w="9566" w:type="dxa"/>
+            <w:gridSpan w:val="17"/>
             <w:hideMark/>
           </w:tcPr>
           <w:p>
@@ -2551,6 +2551,10 @@
         </w:tc>
       </w:tr>
       <w:tr>
+        <w:trPr>
+          <w:gridAfter w:val="2"/>
+          <w:wAfter w:w="821" w:type="dxa"/>
+        </w:trPr>
         <w:tc>
           <w:tcPr>
             <w:tcW w:w="435" w:type="dxa"/>
@@ -2572,7 +2576,7 @@
         </w:tc>
         <w:tc>
           <w:tcPr>
-            <w:tcW w:w="2079" w:type="dxa"/>
+            <w:tcW w:w="1867" w:type="dxa"/>
             <w:hideMark/>
           </w:tcPr>
           <w:p>
@@ -2602,7 +2606,7 @@
         </w:tc>
         <w:tc>
           <w:tcPr>
-            <w:tcW w:w="278" w:type="dxa"/>
+            <w:tcW w:w="236" w:type="dxa"/>
             <w:hideMark/>
           </w:tcPr>
           <w:p>
@@ -2632,8 +2636,8 @@
         </w:tc>
         <w:tc>
           <w:tcPr>
-            <w:tcW w:w="7108" w:type="dxa"/>
-            <w:gridSpan w:val="11"/>
+            <w:tcW w:w="7448" w:type="dxa"/>
+            <w:gridSpan w:val="14"/>
             <w:hideMark/>
           </w:tcPr>
           <w:p>
@@ -2683,6 +2687,10 @@
         </w:tc>
       </w:tr>
       <w:tr>
+        <w:trPr>
+          <w:gridAfter w:val="2"/>
+          <w:wAfter w:w="821" w:type="dxa"/>
+        </w:trPr>
         <w:tc>
           <w:tcPr>
             <w:tcW w:w="435" w:type="dxa"/>
@@ -2704,7 +2712,7 @@
         </w:tc>
         <w:tc>
           <w:tcPr>
-            <w:tcW w:w="2079" w:type="dxa"/>
+            <w:tcW w:w="1867" w:type="dxa"/>
             <w:hideMark/>
           </w:tcPr>
           <w:p>
@@ -2734,7 +2742,7 @@
         </w:tc>
         <w:tc>
           <w:tcPr>
-            <w:tcW w:w="278" w:type="dxa"/>
+            <w:tcW w:w="236" w:type="dxa"/>
             <w:hideMark/>
           </w:tcPr>
           <w:p>
@@ -2762,8 +2770,8 @@
         </w:tc>
         <w:tc>
           <w:tcPr>
-            <w:tcW w:w="7108" w:type="dxa"/>
-            <w:gridSpan w:val="11"/>
+            <w:tcW w:w="7448" w:type="dxa"/>
+            <w:gridSpan w:val="14"/>
             <w:hideMark/>
           </w:tcPr>
           <w:p>
@@ -2793,6 +2801,10 @@
         </w:tc>
       </w:tr>
       <w:tr>
+        <w:trPr>
+          <w:gridAfter w:val="2"/>
+          <w:wAfter w:w="821" w:type="dxa"/>
+        </w:trPr>
         <w:tc>
           <w:tcPr>
             <w:tcW w:w="435" w:type="dxa"/>
@@ -2814,7 +2826,7 @@
         </w:tc>
         <w:tc>
           <w:tcPr>
-            <w:tcW w:w="2079" w:type="dxa"/>
+            <w:tcW w:w="1867" w:type="dxa"/>
             <w:hideMark/>
           </w:tcPr>
           <w:p>
@@ -2844,7 +2856,7 @@
         </w:tc>
         <w:tc>
           <w:tcPr>
-            <w:tcW w:w="278" w:type="dxa"/>
+            <w:tcW w:w="236" w:type="dxa"/>
             <w:hideMark/>
           </w:tcPr>
           <w:p>
@@ -2872,8 +2884,8 @@
         </w:tc>
         <w:tc>
           <w:tcPr>
-            <w:tcW w:w="7108" w:type="dxa"/>
-            <w:gridSpan w:val="11"/>
+            <w:tcW w:w="7448" w:type="dxa"/>
+            <w:gridSpan w:val="14"/>
             <w:hideMark/>
           </w:tcPr>
           <w:p>
@@ -3023,7 +3035,7 @@
                 <w:kern w:val="32"/>
                 <w:sz w:val="22"/>
               </w:rPr>
-              <w:t>${id_pe</w:t>
+              <w:t>${</w:t>
             </w:r>
             <w:r>
               <w:rPr>
@@ -3034,7 +3046,7 @@
                 <w:kern w:val="32"/>
                 <w:sz w:val="22"/>
               </w:rPr>
-              <w:t>tugas</w:t>
+              <w:t>kepala_bidang_penindakan</w:t>
             </w:r>
             <w:r>
               <w:rPr>
@@ -3045,51 +3057,7 @@
                 <w:kern w:val="32"/>
                 <w:sz w:val="22"/>
               </w:rPr>
-              <w:t>_</w:t>
-            </w:r>
-            <w:r>
-              <w:rPr>
-                <w:rFonts w:ascii="Arial" w:hAnsi="Arial" w:cs="Arial"/>
-                <w:bCs/>
-                <w:noProof/>
-                <w:color w:val="000000" w:themeColor="text1"/>
-                <w:kern w:val="32"/>
-                <w:sz w:val="22"/>
-              </w:rPr>
-              <w:t>4</w:t>
-            </w:r>
-            <w:r>
-              <w:rPr>
-                <w:rFonts w:ascii="Arial" w:hAnsi="Arial" w:cs="Arial"/>
-                <w:bCs/>
-                <w:noProof/>
-                <w:color w:val="000000" w:themeColor="text1"/>
-                <w:kern w:val="32"/>
-                <w:sz w:val="22"/>
-              </w:rPr>
-              <w:t>_</w:t>
-            </w:r>
-            <w:r>
-              <w:rPr>
-                <w:rFonts w:ascii="Arial" w:hAnsi="Arial" w:cs="Arial"/>
-                <w:bCs/>
-                <w:noProof/>
-                <w:color w:val="000000" w:themeColor="text1"/>
-                <w:kern w:val="32"/>
-                <w:sz w:val="22"/>
-              </w:rPr>
-              <w:t>sbp_</w:t>
-            </w:r>
-            <w:r>
-              <w:rPr>
-                <w:rFonts w:ascii="Arial" w:hAnsi="Arial" w:cs="Arial"/>
-                <w:bCs/>
-                <w:noProof/>
-                <w:color w:val="000000" w:themeColor="text1"/>
-                <w:kern w:val="32"/>
-                <w:sz w:val="22"/>
-              </w:rPr>
-              <w:t>jabatan</w:t>
+              <w:t>_jabatan</w:t>
             </w:r>
             <w:r>
               <w:rPr>
@@ -3153,7 +3121,7 @@
                 <w:kern w:val="32"/>
                 <w:sz w:val="22"/>
               </w:rPr>
-              <w:t>${id_petugas_4_</w:t>
+              <w:t>${</w:t>
             </w:r>
             <w:r>
               <w:rPr>
@@ -3164,7 +3132,18 @@
                 <w:kern w:val="32"/>
                 <w:sz w:val="22"/>
               </w:rPr>
-              <w:t>sbp_nama</w:t>
+              <w:t>kepala_bidang_penindakan</w:t>
+            </w:r>
+            <w:r>
+              <w:rPr>
+                <w:rFonts w:ascii="Arial" w:hAnsi="Arial" w:cs="Arial"/>
+                <w:bCs/>
+                <w:noProof/>
+                <w:color w:val="000000" w:themeColor="text1"/>
+                <w:kern w:val="32"/>
+                <w:sz w:val="22"/>
+              </w:rPr>
+              <w:t>_nama</w:t>
             </w:r>
             <w:r>
               <w:rPr>
@@ -3200,7 +3179,7 @@
                 <w:kern w:val="32"/>
                 <w:sz w:val="22"/>
               </w:rPr>
-              <w:t xml:space="preserve">NIP. </w:t>
+              <w:t>NIP.</w:t>
             </w:r>
             <w:r>
               <w:rPr>
@@ -3211,7 +3190,51 @@
                 <w:kern w:val="32"/>
                 <w:sz w:val="22"/>
               </w:rPr>
-              <w:t>${id_petugas_4_sbp_nama}</w:t>
+              <w:t>${</w:t>
+            </w:r>
+            <w:r>
+              <w:rPr>
+                <w:rFonts w:ascii="Arial" w:hAnsi="Arial" w:cs="Arial"/>
+                <w:bCs/>
+                <w:noProof/>
+                <w:color w:val="000000" w:themeColor="text1"/>
+                <w:kern w:val="32"/>
+                <w:sz w:val="22"/>
+              </w:rPr>
+              <w:t>kepala_bidang_penindakan</w:t>
+            </w:r>
+            <w:r>
+              <w:rPr>
+                <w:rFonts w:ascii="Arial" w:hAnsi="Arial" w:cs="Arial"/>
+                <w:bCs/>
+                <w:noProof/>
+                <w:color w:val="000000" w:themeColor="text1"/>
+                <w:kern w:val="32"/>
+                <w:sz w:val="22"/>
+              </w:rPr>
+              <w:t>_n</w:t>
+            </w:r>
+            <w:r>
+              <w:rPr>
+                <w:rFonts w:ascii="Arial" w:hAnsi="Arial" w:cs="Arial"/>
+                <w:bCs/>
+                <w:noProof/>
+                <w:color w:val="000000" w:themeColor="text1"/>
+                <w:kern w:val="32"/>
+                <w:sz w:val="22"/>
+              </w:rPr>
+              <w:t>ip</w:t>
+            </w:r>
+            <w:r>
+              <w:rPr>
+                <w:rFonts w:ascii="Arial" w:hAnsi="Arial" w:cs="Arial"/>
+                <w:bCs/>
+                <w:noProof/>
+                <w:color w:val="000000" w:themeColor="text1"/>
+                <w:kern w:val="32"/>
+                <w:sz w:val="22"/>
+              </w:rPr>
+              <w:t>}</w:t>
             </w:r>
           </w:p>
         </w:tc>

</xml_diff>